<commit_message>
Added dataset description pdf
</commit_message>
<xml_diff>
--- a/Dataset Description.docx
+++ b/Dataset Description.docx
@@ -817,6 +817,7 @@
     <w:p>
       <w:pPr>
         <w:rPr>
+          <w:rStyle w:val="Hyperlink"/>
           <w:rFonts w:ascii="Times New Roman" w:hAnsi="Times New Roman" w:cs="Times New Roman"/>
         </w:rPr>
       </w:pPr>
@@ -829,6 +830,46 @@
           <w:t>https://www.kaggle.com/datasets/katerynameleshenko/ai-index</w:t>
         </w:r>
       </w:hyperlink>
+    </w:p>
+    <w:p>
+      <w:pPr>
+        <w:rPr>
+          <w:rStyle w:val="Hyperlink"/>
+          <w:rFonts w:ascii="Times New Roman" w:hAnsi="Times New Roman" w:cs="Times New Roman"/>
+          <w:color w:val="auto"/>
+          <w:u w:val="none"/>
+        </w:rPr>
+      </w:pPr>
+      <w:r>
+        <w:rPr>
+          <w:rStyle w:val="Hyperlink"/>
+          <w:rFonts w:ascii="Times New Roman" w:hAnsi="Times New Roman" w:cs="Times New Roman"/>
+          <w:color w:val="auto"/>
+          <w:u w:val="none"/>
+        </w:rPr>
+        <w:lastRenderedPageBreak/>
+        <w:t>Data Collection:</w:t>
+      </w:r>
+    </w:p>
+    <w:p>
+      <w:pPr>
+        <w:rPr>
+          <w:rFonts w:ascii="Times New Roman" w:hAnsi="Times New Roman" w:cs="Times New Roman"/>
+        </w:rPr>
+      </w:pPr>
+      <w:r>
+        <w:rPr>
+          <w:rFonts w:ascii="Times New Roman" w:hAnsi="Times New Roman" w:cs="Times New Roman"/>
+        </w:rPr>
+        <w:t>All these seven indicators were calculated by Tortoise Media via weighting and summarizing 143 other indicators.</w:t>
+      </w:r>
+    </w:p>
+    <w:p>
+      <w:pPr>
+        <w:rPr>
+          <w:rFonts w:ascii="Times New Roman" w:hAnsi="Times New Roman" w:cs="Times New Roman"/>
+        </w:rPr>
+      </w:pPr>
     </w:p>
     <w:sectPr>
       <w:pgSz w:w="12240" w:h="15840"/>
@@ -1780,6 +1821,18 @@
       <w:shd w:val="clear" w:color="auto" w:fill="E1DFDD"/>
     </w:rPr>
   </w:style>
+  <w:style w:type="character" w:styleId="FollowedHyperlink">
+    <w:name w:val="FollowedHyperlink"/>
+    <w:basedOn w:val="DefaultParagraphFont"/>
+    <w:uiPriority w:val="99"/>
+    <w:semiHidden/>
+    <w:unhideWhenUsed/>
+    <w:rsid w:val="00F621F7"/>
+    <w:rPr>
+      <w:color w:val="96607D" w:themeColor="followedHyperlink"/>
+      <w:u w:val="single"/>
+    </w:rPr>
+  </w:style>
 </w:styles>
 </file>
 

</xml_diff>

<commit_message>
Dataset description pdf added
</commit_message>
<xml_diff>
--- a/Dataset Description.docx
+++ b/Dataset Description.docx
@@ -861,7 +861,22 @@
         <w:rPr>
           <w:rFonts w:ascii="Times New Roman" w:hAnsi="Times New Roman" w:cs="Times New Roman"/>
         </w:rPr>
-        <w:t>All these seven indicators were calculated by Tortoise Media via weighting and summarizing 143 other indicators.</w:t>
+        <w:t xml:space="preserve">All these seven indicators were calculated by </w:t>
+      </w:r>
+      <w:hyperlink r:id="rId5" w:history="1">
+        <w:r>
+          <w:rPr>
+            <w:rStyle w:val="Hyperlink"/>
+            <w:rFonts w:ascii="Times New Roman" w:hAnsi="Times New Roman" w:cs="Times New Roman"/>
+          </w:rPr>
+          <w:t>Tortoise Media</w:t>
+        </w:r>
+      </w:hyperlink>
+      <w:r>
+        <w:rPr>
+          <w:rFonts w:ascii="Times New Roman" w:hAnsi="Times New Roman" w:cs="Times New Roman"/>
+        </w:rPr>
+        <w:t xml:space="preserve"> via weighting and summarizing 143 other indicators.</w:t>
       </w:r>
     </w:p>
     <w:p>

</xml_diff>